<commit_message>
feat: add manufacturer and rung height to tray details and update report generation logic
</commit_message>
<xml_diff>
--- a/Template files/ReportMacroTemplate_MV.docx
+++ b/Template files/ReportMacroTemplate_MV.docx
@@ -1,6 +1,6 @@
 
 <file path=word/document.xml><?xml version="1.0" encoding="utf-8"?>
-<w:document xmlns:wpc="http://schemas.microsoft.com/office/word/2010/wordprocessingCanvas" xmlns:cx="http://schemas.microsoft.com/office/drawing/2014/chartex" xmlns:cx1="http://schemas.microsoft.com/office/drawing/2015/9/8/chartex" xmlns:cx2="http://schemas.microsoft.com/office/drawing/2015/10/21/chartex" xmlns:cx3="http://schemas.microsoft.com/office/drawing/2016/5/9/chartex" xmlns:cx4="http://schemas.microsoft.com/office/drawing/2016/5/10/chartex" xmlns:cx5="http://schemas.microsoft.com/office/drawing/2016/5/11/chartex" xmlns:cx6="http://schemas.microsoft.com/office/drawing/2016/5/12/chartex" xmlns:cx7="http://schemas.microsoft.com/office/drawing/2016/5/13/chartex" xmlns:cx8="http://schemas.microsoft.com/office/drawing/2016/5/14/chartex" xmlns:mc="http://schemas.openxmlformats.org/markup-compatibility/2006" xmlns:aink="http://schemas.microsoft.com/office/drawing/2016/ink" xmlns:am3d="http://schemas.microsoft.com/office/drawing/2017/model3d" xmlns:o="urn:schemas-microsoft-com:office:office" xmlns:oel="http://schemas.microsoft.com/office/2019/extlst" xmlns:r="http://schemas.openxmlformats.org/officeDocument/2006/relationships" xmlns:m="http://schemas.openxmlformats.org/officeDocument/2006/math" xmlns:v="urn:schemas-microsoft-com:vml" xmlns:wp14="http://schemas.microsoft.com/office/word/2010/wordprocessingDrawing" xmlns:wp="http://schemas.openxmlformats.org/drawingml/2006/wordprocessingDrawing" xmlns:w10="urn:schemas-microsoft-com:office:word" xmlns:w="http://schemas.openxmlformats.org/wordprocessingml/2006/main" xmlns:w14="http://schemas.microsoft.com/office/word/2010/wordml" xmlns:w15="http://schemas.microsoft.com/office/word/2012/wordml" xmlns:w16cex="http://schemas.microsoft.com/office/word/2018/wordml/cex" xmlns:w16cid="http://schemas.microsoft.com/office/word/2016/wordml/cid" xmlns:w16="http://schemas.microsoft.com/office/word/2018/wordml" xmlns:w16du="http://schemas.microsoft.com/office/word/2023/wordml/word16du" xmlns:w16sdtdh="http://schemas.microsoft.com/office/word/2020/wordml/sdtdatahash" xmlns:w16sdtfl="http://schemas.microsoft.com/office/word/2024/wordml/sdtformatlock" xmlns:w16se="http://schemas.microsoft.com/office/word/2015/wordml/symex" xmlns:wpg="http://schemas.microsoft.com/office/word/2010/wordprocessingGroup" xmlns:wpi="http://schemas.microsoft.com/office/word/2010/wordprocessingInk" xmlns:wne="http://schemas.microsoft.com/office/word/2006/wordml" xmlns:wps="http://schemas.microsoft.com/office/word/2010/wordprocessingShape" mc:Ignorable="w14 w15 w16se w16cid w16 w16cex w16sdtdh w16sdtfl w16du wp14">
+<w:document xmlns:wpc="http://schemas.microsoft.com/office/word/2010/wordprocessingCanvas" xmlns:cx="http://schemas.microsoft.com/office/drawing/2014/chartex" xmlns:cx1="http://schemas.microsoft.com/office/drawing/2015/9/8/chartex" xmlns:cx2="http://schemas.microsoft.com/office/drawing/2015/10/21/chartex" xmlns:cx3="http://schemas.microsoft.com/office/drawing/2016/5/9/chartex" xmlns:cx4="http://schemas.microsoft.com/office/drawing/2016/5/10/chartex" xmlns:cx5="http://schemas.microsoft.com/office/drawing/2016/5/11/chartex" xmlns:cx6="http://schemas.microsoft.com/office/drawing/2016/5/12/chartex" xmlns:cx7="http://schemas.microsoft.com/office/drawing/2016/5/13/chartex" xmlns:cx8="http://schemas.microsoft.com/office/drawing/2016/5/14/chartex" xmlns:mc="http://schemas.openxmlformats.org/markup-compatibility/2006" xmlns:aink="http://schemas.microsoft.com/office/drawing/2016/ink" xmlns:am3d="http://schemas.microsoft.com/office/drawing/2017/model3d" xmlns:o="urn:schemas-microsoft-com:office:office" xmlns:oel="http://schemas.microsoft.com/office/2019/extlst" xmlns:r="http://schemas.openxmlformats.org/officeDocument/2006/relationships" xmlns:m="http://schemas.openxmlformats.org/officeDocument/2006/math" xmlns:v="urn:schemas-microsoft-com:vml" xmlns:wp14="http://schemas.microsoft.com/office/word/2010/wordprocessingDrawing" xmlns:wp="http://schemas.openxmlformats.org/drawingml/2006/wordprocessingDrawing" xmlns:w10="urn:schemas-microsoft-com:office:word" xmlns:w="http://schemas.openxmlformats.org/wordprocessingml/2006/main" xmlns:w14="http://schemas.microsoft.com/office/word/2010/wordml" xmlns:w15="http://schemas.microsoft.com/office/word/2012/wordml" xmlns:w16cex="http://schemas.microsoft.com/office/word/2018/wordml/cex" xmlns:w16cid="http://schemas.microsoft.com/office/word/2016/wordml/cid" xmlns:w16="http://schemas.microsoft.com/office/word/2018/wordml" xmlns:w16du="http://schemas.microsoft.com/office/word/2023/wordml/word16du" xmlns:w16sdtdh="http://schemas.microsoft.com/office/word/2020/wordml/sdtdatahash" xmlns:w16se="http://schemas.microsoft.com/office/word/2015/wordml/symex" xmlns:wpg="http://schemas.microsoft.com/office/word/2010/wordprocessingGroup" xmlns:wpi="http://schemas.microsoft.com/office/word/2010/wordprocessingInk" xmlns:wne="http://schemas.microsoft.com/office/word/2006/wordml" xmlns:wps="http://schemas.microsoft.com/office/word/2010/wordprocessingShape" mc:Ignorable="w14 w15 w16se w16cid w16 w16cex w16sdtdh w16du wp14">
   <w:body>
     <w:p>
       <w:pPr>
@@ -33,7 +33,10 @@
         <w:jc w:val="center"/>
       </w:pPr>
       <w:r>
-        <w:t>Cable tray name: {TrayName}</w:t>
+        <w:t xml:space="preserve">Cable tray name: </w:t>
+      </w:r>
+      <w:r>
+        <w:t>TRAYNAME</w:t>
       </w:r>
     </w:p>
     <w:p/>
@@ -49,7 +52,25 @@
         <w:rPr>
           <w:color w:val="000000" w:themeColor="text1"/>
         </w:rPr>
-        <w:t>Cable tray type: Niedax {TrayType}</w:t>
+        <w:t xml:space="preserve">Cable tray type: </w:t>
+      </w:r>
+      <w:r>
+        <w:rPr>
+          <w:color w:val="000000" w:themeColor="text1"/>
+        </w:rPr>
+        <w:t>TRAYMANUFACTURER</w:t>
+      </w:r>
+      <w:r>
+        <w:rPr>
+          <w:color w:val="000000" w:themeColor="text1"/>
+        </w:rPr>
+        <w:t xml:space="preserve"> </w:t>
+      </w:r>
+      <w:r>
+        <w:rPr>
+          <w:color w:val="000000" w:themeColor="text1"/>
+        </w:rPr>
+        <w:t>TRAYTYPE</w:t>
       </w:r>
     </w:p>
     <w:p>
@@ -64,7 +85,13 @@
         <w:rPr>
           <w:color w:val="000000" w:themeColor="text1"/>
         </w:rPr>
-        <w:t>Cable tray purpose: {TrayPurpose}</w:t>
+        <w:t xml:space="preserve">Cable tray purpose: </w:t>
+      </w:r>
+      <w:r>
+        <w:rPr>
+          <w:color w:val="000000" w:themeColor="text1"/>
+        </w:rPr>
+        <w:t>TRAYPURPOSE</w:t>
       </w:r>
     </w:p>
     <w:p/>
@@ -81,15 +108,65 @@
         <w:ind w:firstLine="720"/>
       </w:pPr>
       <w:r>
-        <w:t>Height: {TrayHeight} [mm], Width: {TrayWidth} [mm], Length: {TrayLength} [mm],</w:t>
-      </w:r>
-    </w:p>
-    <w:p>
-      <w:pPr>
-        <w:ind w:firstLine="720"/>
-      </w:pPr>
-      <w:r>
-        <w:t>Weight: {TrayWeight} [kg/m],</w:t>
+        <w:t xml:space="preserve">Height: </w:t>
+      </w:r>
+      <w:r>
+        <w:t>TRAYHEIGHT</w:t>
+      </w:r>
+      <w:r>
+        <w:t xml:space="preserve">, Width: </w:t>
+      </w:r>
+      <w:r>
+        <w:t>TRAYWIDTH</w:t>
+      </w:r>
+      <w:r>
+        <w:t xml:space="preserve">, Length: </w:t>
+      </w:r>
+      <w:r>
+        <w:t>TRAYLENGTH</w:t>
+      </w:r>
+      <w:r>
+        <w:t>,</w:t>
+      </w:r>
+      <w:r>
+        <w:t xml:space="preserve"> </w:t>
+      </w:r>
+      <w:r>
+        <w:t xml:space="preserve">Weight: </w:t>
+      </w:r>
+      <w:r>
+        <w:t xml:space="preserve">TRAYWEIGHT </w:t>
+      </w:r>
+    </w:p>
+    <w:p>
+      <w:pPr>
+        <w:pStyle w:val="Heading1"/>
+      </w:pPr>
+      <w:r>
+        <w:t>Support dimensions:</w:t>
+      </w:r>
+    </w:p>
+    <w:p>
+      <w:r>
+        <w:tab/>
+      </w:r>
+      <w:r>
+        <w:t>Support type</w:t>
+      </w:r>
+      <w:r>
+        <w:t xml:space="preserve">: </w:t>
+      </w:r>
+      <w:r>
+        <w:t>SUPPORTTYPE</w:t>
+      </w:r>
+      <w:r>
+        <w:t xml:space="preserve">, Length: SUPPORTLENGTH, Weight: </w:t>
+      </w:r>
+      <w:r>
+        <w:t xml:space="preserve">SUPPORTWEIGHT </w:t>
+      </w:r>
+      <w:r>
+        <w:t>kg</w:t>
       </w:r>
     </w:p>
     <w:p>
@@ -108,7 +185,7 @@
     </w:p>
     <w:p>
       <w:r>
-        <w:t>{CablesTable}</w:t>
+        <w:t>CABLESTABLE</w:t>
       </w:r>
       <w:r>
         <w:br w:type="page"/>
@@ -136,14 +213,37 @@
         <w:tab/>
       </w:r>
       <w:r>
-        <w:tab/>
         <w:t>The supports weight calculations depend on the distance between the supports based on the tray length and the count. For “</w:t>
       </w:r>
       <w:r>
-        <w:t>{TrayType}</w:t>
-      </w:r>
-      <w:r>
-        <w:t>” type the maximal distance between two supports is {Distance} meters. For trays that the length is less than {Distance} meters, we have 2 pieces of supports. For trays that the length is bigger than 20% from the base {Distance} meters, there is additional support.</w:t>
+        <w:t>TRAYTYPE</w:t>
+      </w:r>
+      <w:r>
+        <w:t xml:space="preserve">” type the </w:t>
+      </w:r>
+      <w:r>
+        <w:t>maximum</w:t>
+      </w:r>
+      <w:r>
+        <w:t xml:space="preserve"> distance between two supports is </w:t>
+      </w:r>
+      <w:r>
+        <w:t>DISTANCE</w:t>
+      </w:r>
+      <w:r>
+        <w:t xml:space="preserve">. For trays that the length is less than </w:t>
+      </w:r>
+      <w:r>
+        <w:t>DISTANCE</w:t>
+      </w:r>
+      <w:r>
+        <w:t xml:space="preserve">, we have 2 pieces of supports. For trays that the length is bigger than 20% from the base </w:t>
+      </w:r>
+      <w:r>
+        <w:t>DISTANCE</w:t>
+      </w:r>
+      <w:r>
+        <w:t>, there is additional support.</w:t>
       </w:r>
     </w:p>
     <w:p>
@@ -151,15 +251,13 @@
         <w:jc w:val="center"/>
       </w:pPr>
       <w:r>
-        <w:t>Supports count: {SupportsCount},</w:t>
-      </w:r>
-    </w:p>
-    <w:p>
-      <w:pPr>
-        <w:jc w:val="center"/>
-      </w:pPr>
-      <w:r>
-        <w:t>Weight per piece: {SupportWeight} [kg]</w:t>
+        <w:t xml:space="preserve">Supports count: </w:t>
+      </w:r>
+      <w:r>
+        <w:t>SUPPORTSCOUNT</w:t>
+      </w:r>
+      <w:r>
+        <w:t xml:space="preserve"> pcs.</w:t>
       </w:r>
     </w:p>
     <w:p>
@@ -176,7 +274,10 @@
         <w:jc w:val="center"/>
       </w:pPr>
       <w:r>
-        <w:t xml:space="preserve">Supports total weight: {SuppTotalWeight} </w:t>
+        <w:t xml:space="preserve">Supports total weight: </w:t>
+      </w:r>
+      <w:r>
+        <w:t>SUPPTOTALWEIGHT</w:t>
       </w:r>
     </w:p>
     <w:p>
@@ -190,7 +291,10 @@
         <w:jc w:val="center"/>
       </w:pPr>
       <w:r>
-        <w:t>Supports weight load per meter: {SuppWeightPerMeter}</w:t>
+        <w:t xml:space="preserve">Supports weight load per meter: </w:t>
+      </w:r>
+      <w:r>
+        <w:t>SUPPWEIGHTPERMETER</w:t>
       </w:r>
     </w:p>
     <w:p>
@@ -228,7 +332,10 @@
         <w:t>Tray weight l</w:t>
       </w:r>
       <w:r>
-        <w:t>oad per meter: {TrayLoadPerMeter}</w:t>
+        <w:t xml:space="preserve">oad per meter: </w:t>
+      </w:r>
+      <w:r>
+        <w:t>TRAYLOADPERMETER</w:t>
       </w:r>
     </w:p>
     <w:p>
@@ -247,7 +354,7 @@
         <w:t xml:space="preserve">Tray total own weight: </w:t>
       </w:r>
       <w:r>
-        <w:t>{TrayWeightCalcs}</w:t>
+        <w:t>TRAYCALCWEIGHT</w:t>
       </w:r>
     </w:p>
     <w:p>
@@ -270,6 +377,9 @@
       <w:r>
         <w:t xml:space="preserve">Cables weight load per meter is calculated by the sum of cables weight per meter: </w:t>
       </w:r>
+      <w:r>
+        <w:t>GROUNDINGNOTE</w:t>
+      </w:r>
     </w:p>
     <w:p>
       <w:pPr>
@@ -282,7 +392,7 @@
         <w:t xml:space="preserve"> </w:t>
       </w:r>
       <w:r>
-        <w:t>{CablesWeightPerMeter}</w:t>
+        <w:t>CABLESWEIGHTPERMETER</w:t>
       </w:r>
     </w:p>
     <w:p>
@@ -290,8 +400,27 @@
         <w:ind w:firstLine="720"/>
       </w:pPr>
       <w:r>
+        <w:t>Total weight of all the cables on the tray is the sum of the cables weights.</w:t>
+      </w:r>
+    </w:p>
+    <w:p>
+      <w:pPr>
+        <w:jc w:val="center"/>
+      </w:pPr>
+      <w:r>
         <w:lastRenderedPageBreak/>
-        <w:t xml:space="preserve">Total weight of all the cables on the tray is the sum of the cables weights. </w:t>
+        <w:t xml:space="preserve">Total weight on the tray: </w:t>
+      </w:r>
+      <w:r>
+        <w:t>CABLESWEIGHTCALCULATIONS</w:t>
+      </w:r>
+    </w:p>
+    <w:p>
+      <w:pPr>
+        <w:pStyle w:val="Heading2"/>
+      </w:pPr>
+      <w:r>
+        <w:t>Total weight:</w:t>
       </w:r>
     </w:p>
     <w:p>
@@ -299,18 +428,19 @@
         <w:jc w:val="center"/>
       </w:pPr>
       <w:r>
-        <w:t xml:space="preserve">Total weight on the tray: </w:t>
-      </w:r>
-      <w:r>
-        <w:t>{CablesWeightCalculations}</w:t>
-      </w:r>
-    </w:p>
-    <w:p>
-      <w:pPr>
-        <w:pStyle w:val="Heading2"/>
-      </w:pPr>
-      <w:r>
-        <w:t>Total weight:</w:t>
+        <w:t xml:space="preserve">Total weight </w:t>
+      </w:r>
+      <w:r>
+        <w:t xml:space="preserve">load </w:t>
+      </w:r>
+      <w:r>
+        <w:t>per meter:</w:t>
+      </w:r>
+      <w:r>
+        <w:t xml:space="preserve"> </w:t>
+      </w:r>
+      <w:r>
+        <w:t>TOTALPERPOINT</w:t>
       </w:r>
     </w:p>
     <w:p>
@@ -318,36 +448,19 @@
         <w:jc w:val="center"/>
       </w:pPr>
       <w:r>
-        <w:t xml:space="preserve">Total weight </w:t>
-      </w:r>
-      <w:r>
-        <w:t xml:space="preserve">load </w:t>
-      </w:r>
-      <w:r>
-        <w:t>per meter:</w:t>
-      </w:r>
-      <w:r>
-        <w:t xml:space="preserve"> {TotalPerPoint}</w:t>
-      </w:r>
-    </w:p>
+        <w:t xml:space="preserve">Total weight: </w:t>
+      </w:r>
+      <w:r>
+        <w:t>TOTALCALC</w:t>
+      </w:r>
+    </w:p>
+    <w:p/>
     <w:p>
       <w:pPr>
         <w:jc w:val="center"/>
       </w:pPr>
       <w:r>
-        <w:t xml:space="preserve">Total weight: </w:t>
-      </w:r>
-      <w:r>
-        <w:t>{TotalCalc}</w:t>
-      </w:r>
-    </w:p>
-    <w:p/>
-    <w:p>
-      <w:pPr>
-        <w:jc w:val="center"/>
-      </w:pPr>
-      <w:r>
-        <w:t>{DiagramTrayPic}</w:t>
+        <w:t>DIAGRAMTRAYPIC</w:t>
       </w:r>
     </w:p>
     <w:p>
@@ -422,37 +535,45 @@
         <w:t>All trays “</w:t>
       </w:r>
       <w:r>
-        <w:t>{TrayType}</w:t>
+        <w:t>TRAYTYPE</w:t>
       </w:r>
       <w:r>
         <w:t xml:space="preserve">” type are ladder type trays. </w:t>
       </w:r>
       <w:r>
-        <w:t xml:space="preserve">Rung spacing 300 </w:t>
-      </w:r>
-      <w:r>
-        <w:t>[</w:t>
-      </w:r>
-      <w:r>
-        <w:t>mm</w:t>
-      </w:r>
-      <w:r>
-        <w:t>]</w:t>
-      </w:r>
-      <w:r>
-        <w:t>, with continuously perforated side rails, with riveted, upwardly open rungs made of C-profiles</w:t>
+        <w:t>R</w:t>
+      </w:r>
+      <w:r>
+        <w:t xml:space="preserve">ung </w:t>
+      </w:r>
+      <w:r>
+        <w:t>height is</w:t>
+      </w:r>
+      <w:r>
+        <w:t xml:space="preserve"> </w:t>
+      </w:r>
+      <w:r>
+        <w:t>RUNGHEIGHT</w:t>
+      </w:r>
+      <w:r>
+        <w:t>,</w:t>
+      </w:r>
+      <w:r>
+        <w:t xml:space="preserve"> </w:t>
+      </w:r>
+      <w:r>
+        <w:t>with continuously perforated side rails, with riveted, upwardly open rungs made of C-profiles</w:t>
       </w:r>
       <w:r>
         <w:t xml:space="preserve">. </w:t>
       </w:r>
     </w:p>
-    <w:p/>
     <w:p>
       <w:pPr>
         <w:jc w:val="center"/>
       </w:pPr>
       <w:r>
-        <w:t>{TrayPicture}</w:t>
+        <w:t>TRAYPICTURE</w:t>
       </w:r>
     </w:p>
     <w:p>
@@ -476,7 +597,13 @@
         <w:ind w:firstLine="720"/>
       </w:pPr>
       <w:r>
-        <w:t xml:space="preserve">Tray board height is {TrayHeight} [mm], but the </w:t>
+        <w:t xml:space="preserve">Tray board height is </w:t>
+      </w:r>
+      <w:r>
+        <w:t>TRAYHEIGHT, but</w:t>
+      </w:r>
+      <w:r>
+        <w:t xml:space="preserve"> the </w:t>
       </w:r>
       <w:r>
         <w:t>C-profiles</w:t>
@@ -488,7 +615,13 @@
         <w:t>y</w:t>
       </w:r>
       <w:r>
-        <w:t xml:space="preserve"> a part of the volume space. So, the useful height for the tray is {TrayHeight} – 15 = {TrayHeightFormula} [mm]. </w:t>
+        <w:t xml:space="preserve"> a part of the volume space. So, the useful height for the tray is </w:t>
+      </w:r>
+      <w:r>
+        <w:t>USEFULTRAY</w:t>
+      </w:r>
+      <w:r>
+        <w:t xml:space="preserve">. </w:t>
       </w:r>
       <w:r>
         <w:t xml:space="preserve">Medium voltage cables are laid and grouped in </w:t>
@@ -618,7 +751,13 @@
         <w:t>.</w:t>
       </w:r>
       <w:r>
-        <w:t xml:space="preserve"> Between parallel laid power cables minimum distances have to be complied with along the entire laying distance (except for building-pass-through / penetrations). Power cables laid in parallel shall have the same cable lengths. A maximum cable length difference of 3% can be accepted if properly considered in cable dimensioning (de-rating).</w:t>
+        <w:t xml:space="preserve"> Between parallel laid power cables minimum distances </w:t>
+      </w:r>
+      <w:r>
+        <w:t>must</w:t>
+      </w:r>
+      <w:r>
+        <w:t xml:space="preserve"> be complied with along the entire laying distance (except for building-pass-through / penetrations). Power cables laid in parallel shall have the same cable lengths. A maximum cable length difference of 3% can be accepted if properly considered in cable dimensioning (de-rating).</w:t>
       </w:r>
       <w:r>
         <w:t xml:space="preserve"> No free space is considered.</w:t>
@@ -639,7 +778,7 @@
         </w:rPr>
         <w:lastRenderedPageBreak/>
         <w:drawing>
-          <wp:inline distT="0" distB="0" distL="0" distR="0" wp14:anchorId="66C12839" wp14:editId="6B35D988">
+          <wp:inline distT="0" distB="0" distL="0" distR="0" wp14:anchorId="66C12839" wp14:editId="599D949E">
             <wp:extent cx="6181725" cy="2653030"/>
             <wp:effectExtent l="0" t="0" r="9525" b="0"/>
             <wp:docPr id="1518425109" name="Picture 2"/>
@@ -739,14 +878,14 @@
       </w:pPr>
       <w:r>
         <w:lastRenderedPageBreak/>
-        <w:t>{FillPicture}</w:t>
+        <w:t>FILLPICTURE</w:t>
       </w:r>
     </w:p>
     <w:sectPr>
       <w:headerReference w:type="default" r:id="rId9"/>
       <w:footerReference w:type="default" r:id="rId10"/>
       <w:pgSz w:w="11906" w:h="16838" w:code="9"/>
-      <w:pgMar w:top="1440" w:right="1080" w:bottom="1440" w:left="1080" w:header="720" w:footer="720" w:gutter="0"/>
+      <w:pgMar w:top="1440" w:right="1080" w:bottom="1440" w:left="1080" w:header="576" w:footer="288" w:gutter="0"/>
       <w:pgBorders w:offsetFrom="page">
         <w:top w:val="single" w:sz="4" w:space="24" w:color="auto"/>
         <w:left w:val="single" w:sz="4" w:space="24" w:color="auto"/>
@@ -761,7 +900,7 @@
 </file>
 
 <file path=word/endnotes.xml><?xml version="1.0" encoding="utf-8"?>
-<w:endnotes xmlns:wpc="http://schemas.microsoft.com/office/word/2010/wordprocessingCanvas" xmlns:cx="http://schemas.microsoft.com/office/drawing/2014/chartex" xmlns:cx1="http://schemas.microsoft.com/office/drawing/2015/9/8/chartex" xmlns:cx2="http://schemas.microsoft.com/office/drawing/2015/10/21/chartex" xmlns:cx3="http://schemas.microsoft.com/office/drawing/2016/5/9/chartex" xmlns:cx4="http://schemas.microsoft.com/office/drawing/2016/5/10/chartex" xmlns:cx5="http://schemas.microsoft.com/office/drawing/2016/5/11/chartex" xmlns:cx6="http://schemas.microsoft.com/office/drawing/2016/5/12/chartex" xmlns:cx7="http://schemas.microsoft.com/office/drawing/2016/5/13/chartex" xmlns:cx8="http://schemas.microsoft.com/office/drawing/2016/5/14/chartex" xmlns:mc="http://schemas.openxmlformats.org/markup-compatibility/2006" xmlns:aink="http://schemas.microsoft.com/office/drawing/2016/ink" xmlns:am3d="http://schemas.microsoft.com/office/drawing/2017/model3d" xmlns:o="urn:schemas-microsoft-com:office:office" xmlns:oel="http://schemas.microsoft.com/office/2019/extlst" xmlns:r="http://schemas.openxmlformats.org/officeDocument/2006/relationships" xmlns:m="http://schemas.openxmlformats.org/officeDocument/2006/math" xmlns:v="urn:schemas-microsoft-com:vml" xmlns:wp14="http://schemas.microsoft.com/office/word/2010/wordprocessingDrawing" xmlns:wp="http://schemas.openxmlformats.org/drawingml/2006/wordprocessingDrawing" xmlns:w10="urn:schemas-microsoft-com:office:word" xmlns:w="http://schemas.openxmlformats.org/wordprocessingml/2006/main" xmlns:w14="http://schemas.microsoft.com/office/word/2010/wordml" xmlns:w15="http://schemas.microsoft.com/office/word/2012/wordml" xmlns:w16cex="http://schemas.microsoft.com/office/word/2018/wordml/cex" xmlns:w16cid="http://schemas.microsoft.com/office/word/2016/wordml/cid" xmlns:w16="http://schemas.microsoft.com/office/word/2018/wordml" xmlns:w16du="http://schemas.microsoft.com/office/word/2023/wordml/word16du" xmlns:w16sdtdh="http://schemas.microsoft.com/office/word/2020/wordml/sdtdatahash" xmlns:w16sdtfl="http://schemas.microsoft.com/office/word/2024/wordml/sdtformatlock" xmlns:w16se="http://schemas.microsoft.com/office/word/2015/wordml/symex" xmlns:wpg="http://schemas.microsoft.com/office/word/2010/wordprocessingGroup" xmlns:wpi="http://schemas.microsoft.com/office/word/2010/wordprocessingInk" xmlns:wne="http://schemas.microsoft.com/office/word/2006/wordml" xmlns:wps="http://schemas.microsoft.com/office/word/2010/wordprocessingShape" mc:Ignorable="w14 w15 w16se w16cid w16 w16cex w16sdtdh w16sdtfl w16du wp14">
+<w:endnotes xmlns:wpc="http://schemas.microsoft.com/office/word/2010/wordprocessingCanvas" xmlns:cx="http://schemas.microsoft.com/office/drawing/2014/chartex" xmlns:cx1="http://schemas.microsoft.com/office/drawing/2015/9/8/chartex" xmlns:cx2="http://schemas.microsoft.com/office/drawing/2015/10/21/chartex" xmlns:cx3="http://schemas.microsoft.com/office/drawing/2016/5/9/chartex" xmlns:cx4="http://schemas.microsoft.com/office/drawing/2016/5/10/chartex" xmlns:cx5="http://schemas.microsoft.com/office/drawing/2016/5/11/chartex" xmlns:cx6="http://schemas.microsoft.com/office/drawing/2016/5/12/chartex" xmlns:cx7="http://schemas.microsoft.com/office/drawing/2016/5/13/chartex" xmlns:cx8="http://schemas.microsoft.com/office/drawing/2016/5/14/chartex" xmlns:mc="http://schemas.openxmlformats.org/markup-compatibility/2006" xmlns:aink="http://schemas.microsoft.com/office/drawing/2016/ink" xmlns:am3d="http://schemas.microsoft.com/office/drawing/2017/model3d" xmlns:o="urn:schemas-microsoft-com:office:office" xmlns:oel="http://schemas.microsoft.com/office/2019/extlst" xmlns:r="http://schemas.openxmlformats.org/officeDocument/2006/relationships" xmlns:m="http://schemas.openxmlformats.org/officeDocument/2006/math" xmlns:v="urn:schemas-microsoft-com:vml" xmlns:wp14="http://schemas.microsoft.com/office/word/2010/wordprocessingDrawing" xmlns:wp="http://schemas.openxmlformats.org/drawingml/2006/wordprocessingDrawing" xmlns:w10="urn:schemas-microsoft-com:office:word" xmlns:w="http://schemas.openxmlformats.org/wordprocessingml/2006/main" xmlns:w14="http://schemas.microsoft.com/office/word/2010/wordml" xmlns:w15="http://schemas.microsoft.com/office/word/2012/wordml" xmlns:w16cex="http://schemas.microsoft.com/office/word/2018/wordml/cex" xmlns:w16cid="http://schemas.microsoft.com/office/word/2016/wordml/cid" xmlns:w16="http://schemas.microsoft.com/office/word/2018/wordml" xmlns:w16du="http://schemas.microsoft.com/office/word/2023/wordml/word16du" xmlns:w16sdtdh="http://schemas.microsoft.com/office/word/2020/wordml/sdtdatahash" xmlns:w16se="http://schemas.microsoft.com/office/word/2015/wordml/symex" xmlns:wpg="http://schemas.microsoft.com/office/word/2010/wordprocessingGroup" xmlns:wpi="http://schemas.microsoft.com/office/word/2010/wordprocessingInk" xmlns:wne="http://schemas.microsoft.com/office/word/2006/wordml" xmlns:wps="http://schemas.microsoft.com/office/word/2010/wordprocessingShape" mc:Ignorable="w14 w15 w16se w16cid w16 w16cex w16sdtdh w16du wp14">
   <w:endnote w:type="separator" w:id="-1">
     <w:p>
       <w:pPr>
@@ -786,7 +925,7 @@
 </file>
 
 <file path=word/footer1.xml><?xml version="1.0" encoding="utf-8"?>
-<w:ftr xmlns:wpc="http://schemas.microsoft.com/office/word/2010/wordprocessingCanvas" xmlns:cx="http://schemas.microsoft.com/office/drawing/2014/chartex" xmlns:cx1="http://schemas.microsoft.com/office/drawing/2015/9/8/chartex" xmlns:cx2="http://schemas.microsoft.com/office/drawing/2015/10/21/chartex" xmlns:cx3="http://schemas.microsoft.com/office/drawing/2016/5/9/chartex" xmlns:cx4="http://schemas.microsoft.com/office/drawing/2016/5/10/chartex" xmlns:cx5="http://schemas.microsoft.com/office/drawing/2016/5/11/chartex" xmlns:cx6="http://schemas.microsoft.com/office/drawing/2016/5/12/chartex" xmlns:cx7="http://schemas.microsoft.com/office/drawing/2016/5/13/chartex" xmlns:cx8="http://schemas.microsoft.com/office/drawing/2016/5/14/chartex" xmlns:mc="http://schemas.openxmlformats.org/markup-compatibility/2006" xmlns:aink="http://schemas.microsoft.com/office/drawing/2016/ink" xmlns:am3d="http://schemas.microsoft.com/office/drawing/2017/model3d" xmlns:o="urn:schemas-microsoft-com:office:office" xmlns:oel="http://schemas.microsoft.com/office/2019/extlst" xmlns:r="http://schemas.openxmlformats.org/officeDocument/2006/relationships" xmlns:m="http://schemas.openxmlformats.org/officeDocument/2006/math" xmlns:v="urn:schemas-microsoft-com:vml" xmlns:wp14="http://schemas.microsoft.com/office/word/2010/wordprocessingDrawing" xmlns:wp="http://schemas.openxmlformats.org/drawingml/2006/wordprocessingDrawing" xmlns:w10="urn:schemas-microsoft-com:office:word" xmlns:w="http://schemas.openxmlformats.org/wordprocessingml/2006/main" xmlns:w14="http://schemas.microsoft.com/office/word/2010/wordml" xmlns:w15="http://schemas.microsoft.com/office/word/2012/wordml" xmlns:w16cex="http://schemas.microsoft.com/office/word/2018/wordml/cex" xmlns:w16cid="http://schemas.microsoft.com/office/word/2016/wordml/cid" xmlns:w16="http://schemas.microsoft.com/office/word/2018/wordml" xmlns:w16du="http://schemas.microsoft.com/office/word/2023/wordml/word16du" xmlns:w16sdtdh="http://schemas.microsoft.com/office/word/2020/wordml/sdtdatahash" xmlns:w16sdtfl="http://schemas.microsoft.com/office/word/2024/wordml/sdtformatlock" xmlns:w16se="http://schemas.microsoft.com/office/word/2015/wordml/symex" xmlns:wpg="http://schemas.microsoft.com/office/word/2010/wordprocessingGroup" xmlns:wpi="http://schemas.microsoft.com/office/word/2010/wordprocessingInk" xmlns:wne="http://schemas.microsoft.com/office/word/2006/wordml" xmlns:wps="http://schemas.microsoft.com/office/word/2010/wordprocessingShape" mc:Ignorable="w14 w15 w16se w16cid w16 w16cex w16sdtdh w16sdtfl w16du wp14">
+<w:ftr xmlns:wpc="http://schemas.microsoft.com/office/word/2010/wordprocessingCanvas" xmlns:cx="http://schemas.microsoft.com/office/drawing/2014/chartex" xmlns:cx1="http://schemas.microsoft.com/office/drawing/2015/9/8/chartex" xmlns:cx2="http://schemas.microsoft.com/office/drawing/2015/10/21/chartex" xmlns:cx3="http://schemas.microsoft.com/office/drawing/2016/5/9/chartex" xmlns:cx4="http://schemas.microsoft.com/office/drawing/2016/5/10/chartex" xmlns:cx5="http://schemas.microsoft.com/office/drawing/2016/5/11/chartex" xmlns:cx6="http://schemas.microsoft.com/office/drawing/2016/5/12/chartex" xmlns:cx7="http://schemas.microsoft.com/office/drawing/2016/5/13/chartex" xmlns:cx8="http://schemas.microsoft.com/office/drawing/2016/5/14/chartex" xmlns:mc="http://schemas.openxmlformats.org/markup-compatibility/2006" xmlns:aink="http://schemas.microsoft.com/office/drawing/2016/ink" xmlns:am3d="http://schemas.microsoft.com/office/drawing/2017/model3d" xmlns:o="urn:schemas-microsoft-com:office:office" xmlns:oel="http://schemas.microsoft.com/office/2019/extlst" xmlns:r="http://schemas.openxmlformats.org/officeDocument/2006/relationships" xmlns:m="http://schemas.openxmlformats.org/officeDocument/2006/math" xmlns:v="urn:schemas-microsoft-com:vml" xmlns:wp14="http://schemas.microsoft.com/office/word/2010/wordprocessingDrawing" xmlns:wp="http://schemas.openxmlformats.org/drawingml/2006/wordprocessingDrawing" xmlns:w10="urn:schemas-microsoft-com:office:word" xmlns:w="http://schemas.openxmlformats.org/wordprocessingml/2006/main" xmlns:w14="http://schemas.microsoft.com/office/word/2010/wordml" xmlns:w15="http://schemas.microsoft.com/office/word/2012/wordml" xmlns:w16cex="http://schemas.microsoft.com/office/word/2018/wordml/cex" xmlns:w16cid="http://schemas.microsoft.com/office/word/2016/wordml/cid" xmlns:w16="http://schemas.microsoft.com/office/word/2018/wordml" xmlns:w16du="http://schemas.microsoft.com/office/word/2023/wordml/word16du" xmlns:w16sdtdh="http://schemas.microsoft.com/office/word/2020/wordml/sdtdatahash" xmlns:w16se="http://schemas.microsoft.com/office/word/2015/wordml/symex" xmlns:wpg="http://schemas.microsoft.com/office/word/2010/wordprocessingGroup" xmlns:wpi="http://schemas.microsoft.com/office/word/2010/wordprocessingInk" xmlns:wne="http://schemas.microsoft.com/office/word/2006/wordml" xmlns:wps="http://schemas.microsoft.com/office/word/2010/wordprocessingShape" mc:Ignorable="w14 w15 w16se w16cid w16 w16cex w16sdtdh w16du wp14">
   <w:tbl>
     <w:tblPr>
       <w:tblStyle w:val="TableGrid"/>
@@ -816,13 +955,10 @@
             </w:tabs>
           </w:pPr>
           <w:r>
-            <w:t>ISSUED: Chankov</w:t>
-          </w:r>
-          <w:r>
-            <w:t xml:space="preserve">, </w:t>
-          </w:r>
-          <w:r>
-            <w:t>Todor</w:t>
+            <w:t xml:space="preserve">ISSUED: </w:t>
+          </w:r>
+          <w:r>
+            <w:t>CURRENTUSER</w:t>
           </w:r>
         </w:p>
       </w:tc>
@@ -840,13 +976,10 @@
             </w:tabs>
           </w:pPr>
           <w:r>
-            <w:t>RELEASED: Vadinski</w:t>
-          </w:r>
-          <w:r>
-            <w:t xml:space="preserve">, </w:t>
-          </w:r>
-          <w:r>
-            <w:t>Radoslav</w:t>
+            <w:t xml:space="preserve">RELEASED: </w:t>
+          </w:r>
+          <w:r>
+            <w:t>MANAGER</w:t>
           </w:r>
         </w:p>
       </w:tc>
@@ -863,7 +996,10 @@
             </w:tabs>
           </w:pPr>
           <w:r>
-            <w:t xml:space="preserve"> DATE: {TodayDate}</w:t>
+            <w:t xml:space="preserve"> DATE: </w:t>
+          </w:r>
+          <w:r>
+            <w:t>TODAYDATE</w:t>
           </w:r>
         </w:p>
       </w:tc>
@@ -883,7 +1019,10 @@
             </w:tabs>
           </w:pPr>
           <w:r>
-            <w:t>SHEET: Cable tray calculations - {TrayName}</w:t>
+            <w:t xml:space="preserve">SHEET: Cable tray calculations - </w:t>
+          </w:r>
+          <w:r>
+            <w:t>TRAYNAME</w:t>
           </w:r>
         </w:p>
       </w:tc>
@@ -926,7 +1065,7 @@
             <w:t xml:space="preserve"> </w:t>
           </w:r>
           <w:r>
-            <w:t>{DocNo}</w:t>
+            <w:t>DOCNO</w:t>
           </w:r>
         </w:p>
       </w:tc>
@@ -949,7 +1088,7 @@
             <w:t xml:space="preserve"> </w:t>
           </w:r>
           <w:r>
-            <w:t>{DocType}</w:t>
+            <w:t>DOCTYPE</w:t>
           </w:r>
         </w:p>
       </w:tc>
@@ -966,7 +1105,7 @@
             </w:tabs>
           </w:pPr>
           <w:r>
-            <w:t>DOC. PART: {DocPart}</w:t>
+            <w:t>DOC. PART: DocPart</w:t>
           </w:r>
         </w:p>
       </w:tc>
@@ -989,7 +1128,7 @@
             <w:t xml:space="preserve"> </w:t>
           </w:r>
           <w:r>
-            <w:t>{RevNo}</w:t>
+            <w:t>RevNo</w:t>
           </w:r>
         </w:p>
       </w:tc>
@@ -1110,7 +1249,7 @@
 </file>
 
 <file path=word/footnotes.xml><?xml version="1.0" encoding="utf-8"?>
-<w:footnotes xmlns:wpc="http://schemas.microsoft.com/office/word/2010/wordprocessingCanvas" xmlns:cx="http://schemas.microsoft.com/office/drawing/2014/chartex" xmlns:cx1="http://schemas.microsoft.com/office/drawing/2015/9/8/chartex" xmlns:cx2="http://schemas.microsoft.com/office/drawing/2015/10/21/chartex" xmlns:cx3="http://schemas.microsoft.com/office/drawing/2016/5/9/chartex" xmlns:cx4="http://schemas.microsoft.com/office/drawing/2016/5/10/chartex" xmlns:cx5="http://schemas.microsoft.com/office/drawing/2016/5/11/chartex" xmlns:cx6="http://schemas.microsoft.com/office/drawing/2016/5/12/chartex" xmlns:cx7="http://schemas.microsoft.com/office/drawing/2016/5/13/chartex" xmlns:cx8="http://schemas.microsoft.com/office/drawing/2016/5/14/chartex" xmlns:mc="http://schemas.openxmlformats.org/markup-compatibility/2006" xmlns:aink="http://schemas.microsoft.com/office/drawing/2016/ink" xmlns:am3d="http://schemas.microsoft.com/office/drawing/2017/model3d" xmlns:o="urn:schemas-microsoft-com:office:office" xmlns:oel="http://schemas.microsoft.com/office/2019/extlst" xmlns:r="http://schemas.openxmlformats.org/officeDocument/2006/relationships" xmlns:m="http://schemas.openxmlformats.org/officeDocument/2006/math" xmlns:v="urn:schemas-microsoft-com:vml" xmlns:wp14="http://schemas.microsoft.com/office/word/2010/wordprocessingDrawing" xmlns:wp="http://schemas.openxmlformats.org/drawingml/2006/wordprocessingDrawing" xmlns:w10="urn:schemas-microsoft-com:office:word" xmlns:w="http://schemas.openxmlformats.org/wordprocessingml/2006/main" xmlns:w14="http://schemas.microsoft.com/office/word/2010/wordml" xmlns:w15="http://schemas.microsoft.com/office/word/2012/wordml" xmlns:w16cex="http://schemas.microsoft.com/office/word/2018/wordml/cex" xmlns:w16cid="http://schemas.microsoft.com/office/word/2016/wordml/cid" xmlns:w16="http://schemas.microsoft.com/office/word/2018/wordml" xmlns:w16du="http://schemas.microsoft.com/office/word/2023/wordml/word16du" xmlns:w16sdtdh="http://schemas.microsoft.com/office/word/2020/wordml/sdtdatahash" xmlns:w16sdtfl="http://schemas.microsoft.com/office/word/2024/wordml/sdtformatlock" xmlns:w16se="http://schemas.microsoft.com/office/word/2015/wordml/symex" xmlns:wpg="http://schemas.microsoft.com/office/word/2010/wordprocessingGroup" xmlns:wpi="http://schemas.microsoft.com/office/word/2010/wordprocessingInk" xmlns:wne="http://schemas.microsoft.com/office/word/2006/wordml" xmlns:wps="http://schemas.microsoft.com/office/word/2010/wordprocessingShape" mc:Ignorable="w14 w15 w16se w16cid w16 w16cex w16sdtdh w16sdtfl w16du wp14">
+<w:footnotes xmlns:wpc="http://schemas.microsoft.com/office/word/2010/wordprocessingCanvas" xmlns:cx="http://schemas.microsoft.com/office/drawing/2014/chartex" xmlns:cx1="http://schemas.microsoft.com/office/drawing/2015/9/8/chartex" xmlns:cx2="http://schemas.microsoft.com/office/drawing/2015/10/21/chartex" xmlns:cx3="http://schemas.microsoft.com/office/drawing/2016/5/9/chartex" xmlns:cx4="http://schemas.microsoft.com/office/drawing/2016/5/10/chartex" xmlns:cx5="http://schemas.microsoft.com/office/drawing/2016/5/11/chartex" xmlns:cx6="http://schemas.microsoft.com/office/drawing/2016/5/12/chartex" xmlns:cx7="http://schemas.microsoft.com/office/drawing/2016/5/13/chartex" xmlns:cx8="http://schemas.microsoft.com/office/drawing/2016/5/14/chartex" xmlns:mc="http://schemas.openxmlformats.org/markup-compatibility/2006" xmlns:aink="http://schemas.microsoft.com/office/drawing/2016/ink" xmlns:am3d="http://schemas.microsoft.com/office/drawing/2017/model3d" xmlns:o="urn:schemas-microsoft-com:office:office" xmlns:oel="http://schemas.microsoft.com/office/2019/extlst" xmlns:r="http://schemas.openxmlformats.org/officeDocument/2006/relationships" xmlns:m="http://schemas.openxmlformats.org/officeDocument/2006/math" xmlns:v="urn:schemas-microsoft-com:vml" xmlns:wp14="http://schemas.microsoft.com/office/word/2010/wordprocessingDrawing" xmlns:wp="http://schemas.openxmlformats.org/drawingml/2006/wordprocessingDrawing" xmlns:w10="urn:schemas-microsoft-com:office:word" xmlns:w="http://schemas.openxmlformats.org/wordprocessingml/2006/main" xmlns:w14="http://schemas.microsoft.com/office/word/2010/wordml" xmlns:w15="http://schemas.microsoft.com/office/word/2012/wordml" xmlns:w16cex="http://schemas.microsoft.com/office/word/2018/wordml/cex" xmlns:w16cid="http://schemas.microsoft.com/office/word/2016/wordml/cid" xmlns:w16="http://schemas.microsoft.com/office/word/2018/wordml" xmlns:w16du="http://schemas.microsoft.com/office/word/2023/wordml/word16du" xmlns:w16sdtdh="http://schemas.microsoft.com/office/word/2020/wordml/sdtdatahash" xmlns:w16se="http://schemas.microsoft.com/office/word/2015/wordml/symex" xmlns:wpg="http://schemas.microsoft.com/office/word/2010/wordprocessingGroup" xmlns:wpi="http://schemas.microsoft.com/office/word/2010/wordprocessingInk" xmlns:wne="http://schemas.microsoft.com/office/word/2006/wordml" xmlns:wps="http://schemas.microsoft.com/office/word/2010/wordprocessingShape" mc:Ignorable="w14 w15 w16se w16cid w16 w16cex w16sdtdh w16du wp14">
   <w:footnote w:type="separator" w:id="-1">
     <w:p>
       <w:pPr>
@@ -1135,7 +1274,7 @@
 </file>
 
 <file path=word/header1.xml><?xml version="1.0" encoding="utf-8"?>
-<w:hdr xmlns:wpc="http://schemas.microsoft.com/office/word/2010/wordprocessingCanvas" xmlns:cx="http://schemas.microsoft.com/office/drawing/2014/chartex" xmlns:cx1="http://schemas.microsoft.com/office/drawing/2015/9/8/chartex" xmlns:cx2="http://schemas.microsoft.com/office/drawing/2015/10/21/chartex" xmlns:cx3="http://schemas.microsoft.com/office/drawing/2016/5/9/chartex" xmlns:cx4="http://schemas.microsoft.com/office/drawing/2016/5/10/chartex" xmlns:cx5="http://schemas.microsoft.com/office/drawing/2016/5/11/chartex" xmlns:cx6="http://schemas.microsoft.com/office/drawing/2016/5/12/chartex" xmlns:cx7="http://schemas.microsoft.com/office/drawing/2016/5/13/chartex" xmlns:cx8="http://schemas.microsoft.com/office/drawing/2016/5/14/chartex" xmlns:mc="http://schemas.openxmlformats.org/markup-compatibility/2006" xmlns:aink="http://schemas.microsoft.com/office/drawing/2016/ink" xmlns:am3d="http://schemas.microsoft.com/office/drawing/2017/model3d" xmlns:o="urn:schemas-microsoft-com:office:office" xmlns:oel="http://schemas.microsoft.com/office/2019/extlst" xmlns:r="http://schemas.openxmlformats.org/officeDocument/2006/relationships" xmlns:m="http://schemas.openxmlformats.org/officeDocument/2006/math" xmlns:v="urn:schemas-microsoft-com:vml" xmlns:wp14="http://schemas.microsoft.com/office/word/2010/wordprocessingDrawing" xmlns:wp="http://schemas.openxmlformats.org/drawingml/2006/wordprocessingDrawing" xmlns:w10="urn:schemas-microsoft-com:office:word" xmlns:w="http://schemas.openxmlformats.org/wordprocessingml/2006/main" xmlns:w14="http://schemas.microsoft.com/office/word/2010/wordml" xmlns:w15="http://schemas.microsoft.com/office/word/2012/wordml" xmlns:w16cex="http://schemas.microsoft.com/office/word/2018/wordml/cex" xmlns:w16cid="http://schemas.microsoft.com/office/word/2016/wordml/cid" xmlns:w16="http://schemas.microsoft.com/office/word/2018/wordml" xmlns:w16du="http://schemas.microsoft.com/office/word/2023/wordml/word16du" xmlns:w16sdtdh="http://schemas.microsoft.com/office/word/2020/wordml/sdtdatahash" xmlns:w16sdtfl="http://schemas.microsoft.com/office/word/2024/wordml/sdtformatlock" xmlns:w16se="http://schemas.microsoft.com/office/word/2015/wordml/symex" xmlns:wpg="http://schemas.microsoft.com/office/word/2010/wordprocessingGroup" xmlns:wpi="http://schemas.microsoft.com/office/word/2010/wordprocessingInk" xmlns:wne="http://schemas.microsoft.com/office/word/2006/wordml" xmlns:wps="http://schemas.microsoft.com/office/word/2010/wordprocessingShape" mc:Ignorable="w14 w15 w16se w16cid w16 w16cex w16sdtdh w16sdtfl w16du wp14">
+<w:hdr xmlns:wpc="http://schemas.microsoft.com/office/word/2010/wordprocessingCanvas" xmlns:cx="http://schemas.microsoft.com/office/drawing/2014/chartex" xmlns:cx1="http://schemas.microsoft.com/office/drawing/2015/9/8/chartex" xmlns:cx2="http://schemas.microsoft.com/office/drawing/2015/10/21/chartex" xmlns:cx3="http://schemas.microsoft.com/office/drawing/2016/5/9/chartex" xmlns:cx4="http://schemas.microsoft.com/office/drawing/2016/5/10/chartex" xmlns:cx5="http://schemas.microsoft.com/office/drawing/2016/5/11/chartex" xmlns:cx6="http://schemas.microsoft.com/office/drawing/2016/5/12/chartex" xmlns:cx7="http://schemas.microsoft.com/office/drawing/2016/5/13/chartex" xmlns:cx8="http://schemas.microsoft.com/office/drawing/2016/5/14/chartex" xmlns:mc="http://schemas.openxmlformats.org/markup-compatibility/2006" xmlns:aink="http://schemas.microsoft.com/office/drawing/2016/ink" xmlns:am3d="http://schemas.microsoft.com/office/drawing/2017/model3d" xmlns:o="urn:schemas-microsoft-com:office:office" xmlns:oel="http://schemas.microsoft.com/office/2019/extlst" xmlns:r="http://schemas.openxmlformats.org/officeDocument/2006/relationships" xmlns:m="http://schemas.openxmlformats.org/officeDocument/2006/math" xmlns:v="urn:schemas-microsoft-com:vml" xmlns:wp14="http://schemas.microsoft.com/office/word/2010/wordprocessingDrawing" xmlns:wp="http://schemas.openxmlformats.org/drawingml/2006/wordprocessingDrawing" xmlns:w10="urn:schemas-microsoft-com:office:word" xmlns:w="http://schemas.openxmlformats.org/wordprocessingml/2006/main" xmlns:w14="http://schemas.microsoft.com/office/word/2010/wordml" xmlns:w15="http://schemas.microsoft.com/office/word/2012/wordml" xmlns:w16cex="http://schemas.microsoft.com/office/word/2018/wordml/cex" xmlns:w16cid="http://schemas.microsoft.com/office/word/2016/wordml/cid" xmlns:w16="http://schemas.microsoft.com/office/word/2018/wordml" xmlns:w16du="http://schemas.microsoft.com/office/word/2023/wordml/word16du" xmlns:w16sdtdh="http://schemas.microsoft.com/office/word/2020/wordml/sdtdatahash" xmlns:w16se="http://schemas.microsoft.com/office/word/2015/wordml/symex" xmlns:wpg="http://schemas.microsoft.com/office/word/2010/wordprocessingGroup" xmlns:wpi="http://schemas.microsoft.com/office/word/2010/wordprocessingInk" xmlns:wne="http://schemas.microsoft.com/office/word/2006/wordml" xmlns:wps="http://schemas.microsoft.com/office/word/2010/wordprocessingShape" mc:Ignorable="w14 w15 w16se w16cid w16 w16cex w16sdtdh w16du wp14">
   <w:p>
     <w:pPr>
       <w:pStyle w:val="Header"/>
@@ -1271,7 +1410,7 @@
 </file>
 
 <file path=word/styles.xml><?xml version="1.0" encoding="utf-8"?>
-<w:styles xmlns:mc="http://schemas.openxmlformats.org/markup-compatibility/2006" xmlns:r="http://schemas.openxmlformats.org/officeDocument/2006/relationships" xmlns:w="http://schemas.openxmlformats.org/wordprocessingml/2006/main" xmlns:w14="http://schemas.microsoft.com/office/word/2010/wordml" xmlns:w15="http://schemas.microsoft.com/office/word/2012/wordml" xmlns:w16cex="http://schemas.microsoft.com/office/word/2018/wordml/cex" xmlns:w16cid="http://schemas.microsoft.com/office/word/2016/wordml/cid" xmlns:w16="http://schemas.microsoft.com/office/word/2018/wordml" xmlns:w16du="http://schemas.microsoft.com/office/word/2023/wordml/word16du" xmlns:w16sdtdh="http://schemas.microsoft.com/office/word/2020/wordml/sdtdatahash" xmlns:w16sdtfl="http://schemas.microsoft.com/office/word/2024/wordml/sdtformatlock" xmlns:w16se="http://schemas.microsoft.com/office/word/2015/wordml/symex" mc:Ignorable="w14 w15 w16se w16cid w16 w16cex w16sdtdh w16sdtfl w16du">
+<w:styles xmlns:mc="http://schemas.openxmlformats.org/markup-compatibility/2006" xmlns:r="http://schemas.openxmlformats.org/officeDocument/2006/relationships" xmlns:w="http://schemas.openxmlformats.org/wordprocessingml/2006/main" xmlns:w14="http://schemas.microsoft.com/office/word/2010/wordml" xmlns:w15="http://schemas.microsoft.com/office/word/2012/wordml" xmlns:w16cex="http://schemas.microsoft.com/office/word/2018/wordml/cex" xmlns:w16cid="http://schemas.microsoft.com/office/word/2016/wordml/cid" xmlns:w16="http://schemas.microsoft.com/office/word/2018/wordml" xmlns:w16du="http://schemas.microsoft.com/office/word/2023/wordml/word16du" xmlns:w16sdtdh="http://schemas.microsoft.com/office/word/2020/wordml/sdtdatahash" xmlns:w16se="http://schemas.microsoft.com/office/word/2015/wordml/symex" mc:Ignorable="w14 w15 w16se w16cid w16 w16cex w16sdtdh w16du">
   <w:docDefaults>
     <w:rPrDefault>
       <w:rPr>
@@ -1670,7 +1809,7 @@
   <w:style w:type="paragraph" w:default="1" w:styleId="Normal">
     <w:name w:val="Normal"/>
     <w:qFormat/>
-    <w:rsid w:val="00A75409"/>
+    <w:rsid w:val="009651B2"/>
   </w:style>
   <w:style w:type="paragraph" w:styleId="Heading1">
     <w:name w:val="heading 1"/>
@@ -1873,6 +2012,7 @@
   <w:style w:type="character" w:default="1" w:styleId="DefaultParagraphFont">
     <w:name w:val="Default Paragraph Font"/>
     <w:uiPriority w:val="1"/>
+    <w:semiHidden/>
     <w:unhideWhenUsed/>
   </w:style>
   <w:style w:type="table" w:default="1" w:styleId="TableNormal">

</xml_diff>